<commit_message>
Update SlackPack information - packages came a year before the site
</commit_message>
<xml_diff>
--- a/cv/cv.en.docx
+++ b/cv/cv.en.docx
@@ -17,21 +17,7 @@
         <w:rPr>
           <w:lang w:val="en-US"/>
         </w:rPr>
-        <w:t xml:space="preserve">Georgi D. </w:t>
-      </w:r>
-      <w:proofErr w:type="spellStart"/>
-      <w:r>
-        <w:rPr>
-          <w:lang w:val="en-US"/>
-        </w:rPr>
-        <w:t>Sotirov's</w:t>
-      </w:r>
-      <w:proofErr w:type="spellEnd"/>
-      <w:r>
-        <w:rPr>
-          <w:lang w:val="en-US"/>
-        </w:rPr>
-        <w:t xml:space="preserve"> Curriculum Vitae</w:t>
+        <w:t>Georgi D. Sotirov's Curriculum Vitae</w:t>
       </w:r>
     </w:p>
     <w:p>
@@ -229,22 +215,7 @@
                 <w:lang w:val="en-US"/>
               </w:rPr>
               <w:br/>
-            </w:r>
-            <w:proofErr w:type="spellStart"/>
-            <w:r>
-              <w:rPr>
-                <w:rFonts w:ascii="Arial" w:hAnsi="Arial"/>
-                <w:lang w:val="en-US"/>
-              </w:rPr>
-              <w:t>Mladost</w:t>
-            </w:r>
-            <w:proofErr w:type="spellEnd"/>
-            <w:r>
-              <w:rPr>
-                <w:rFonts w:ascii="Arial" w:hAnsi="Arial"/>
-                <w:lang w:val="en-US"/>
-              </w:rPr>
-              <w:t xml:space="preserve"> quarter</w:t>
+              <w:t>Mladost quarter</w:t>
             </w:r>
           </w:p>
         </w:tc>
@@ -529,21 +500,12 @@
                 <w:lang w:val="en-US"/>
               </w:rPr>
             </w:pPr>
-            <w:proofErr w:type="spellStart"/>
-            <w:r>
-              <w:rPr>
-                <w:rFonts w:ascii="Arial" w:hAnsi="Arial"/>
-                <w:lang w:val="en-US"/>
-              </w:rPr>
-              <w:t>Dupnitsa</w:t>
-            </w:r>
-            <w:proofErr w:type="spellEnd"/>
-            <w:r>
-              <w:rPr>
-                <w:rFonts w:ascii="Arial" w:hAnsi="Arial"/>
-                <w:lang w:val="en-US"/>
-              </w:rPr>
-              <w:t>, Bulgaria</w:t>
+            <w:r>
+              <w:rPr>
+                <w:rFonts w:ascii="Arial" w:hAnsi="Arial"/>
+                <w:lang w:val="en-US"/>
+              </w:rPr>
+              <w:t>Dupnitsa, Bulgaria</w:t>
             </w:r>
           </w:p>
         </w:tc>
@@ -899,25 +861,7 @@
               <w:rPr>
                 <w:rFonts w:ascii="Arial" w:hAnsi="Arial" w:cs="Arial"/>
               </w:rPr>
-              <w:t>Master</w:t>
-            </w:r>
-            <w:r>
-              <w:rPr>
-                <w:rFonts w:ascii="Arial" w:hAnsi="Arial" w:cs="Arial"/>
-              </w:rPr>
-              <w:t xml:space="preserve"> </w:t>
-            </w:r>
-            <w:r>
-              <w:rPr>
-                <w:rFonts w:ascii="Arial" w:hAnsi="Arial" w:cs="Arial"/>
-              </w:rPr>
-              <w:t>of Business Administration (MBA)</w:t>
-            </w:r>
-            <w:r>
-              <w:rPr>
-                <w:rFonts w:ascii="Arial" w:hAnsi="Arial" w:cs="Arial"/>
-              </w:rPr>
-              <w:t xml:space="preserve"> </w:t>
+              <w:t xml:space="preserve">Master of Business Administration (MBA) </w:t>
             </w:r>
           </w:p>
         </w:tc>
@@ -1142,14 +1086,7 @@
                   <w:rStyle w:val="a0"/>
                   <w:lang w:val="en-US"/>
                 </w:rPr>
-                <w:t>Faculty of Computer Systems and Control, Departme</w:t>
-              </w:r>
-              <w:r>
-                <w:rPr>
-                  <w:rStyle w:val="a0"/>
-                  <w:lang w:val="en-US"/>
-                </w:rPr>
-                <w:t>nt of Computer Systems</w:t>
+                <w:t>Faculty of Computer Systems and Control, Department of Computer Systems</w:t>
               </w:r>
             </w:hyperlink>
           </w:p>
@@ -1454,17 +1391,8 @@
                   <w:rStyle w:val="a0"/>
                   <w:lang w:val="en-US"/>
                 </w:rPr>
-                <w:t xml:space="preserve">S. P. </w:t>
+                <w:t>S. P. Korolev</w:t>
               </w:r>
-              <w:proofErr w:type="spellStart"/>
-              <w:r>
-                <w:rPr>
-                  <w:rStyle w:val="a0"/>
-                  <w:lang w:val="en-US"/>
-                </w:rPr>
-                <w:t>Korolev</w:t>
-              </w:r>
-              <w:proofErr w:type="spellEnd"/>
             </w:hyperlink>
           </w:p>
         </w:tc>
@@ -1559,21 +1487,12 @@
                 <w:lang w:val="en-US"/>
               </w:rPr>
             </w:pPr>
-            <w:proofErr w:type="spellStart"/>
-            <w:r>
-              <w:rPr>
-                <w:rFonts w:ascii="Arial" w:hAnsi="Arial"/>
-                <w:lang w:val="en-US"/>
-              </w:rPr>
-              <w:t>Dupnitsa</w:t>
-            </w:r>
-            <w:proofErr w:type="spellEnd"/>
-            <w:r>
-              <w:rPr>
-                <w:rFonts w:ascii="Arial" w:hAnsi="Arial"/>
-                <w:lang w:val="en-US"/>
-              </w:rPr>
-              <w:t>, Bulgaria</w:t>
+            <w:r>
+              <w:rPr>
+                <w:rFonts w:ascii="Arial" w:hAnsi="Arial"/>
+                <w:lang w:val="en-US"/>
+              </w:rPr>
+              <w:t>Dupnitsa, Bulgaria</w:t>
             </w:r>
           </w:p>
         </w:tc>
@@ -1738,23 +1657,7 @@
           <w:rFonts w:ascii="Arial" w:hAnsi="Arial"/>
           <w:lang w:val="en-US"/>
         </w:rPr>
-        <w:t xml:space="preserve">(X)HTML, XML, </w:t>
-      </w:r>
-      <w:proofErr w:type="spellStart"/>
-      <w:r>
-        <w:rPr>
-          <w:rFonts w:ascii="Arial" w:hAnsi="Arial"/>
-          <w:lang w:val="en-US"/>
-        </w:rPr>
-        <w:t>CSS</w:t>
-      </w:r>
-      <w:proofErr w:type="spellEnd"/>
-      <w:r>
-        <w:rPr>
-          <w:rFonts w:ascii="Arial" w:hAnsi="Arial"/>
-          <w:lang w:val="en-US"/>
-        </w:rPr>
-        <w:t>, XSL</w:t>
+        <w:t>(X)HTML, XML, CSS, XSL</w:t>
       </w:r>
     </w:p>
     <w:p>
@@ -1792,78 +1695,7 @@
           <w:rFonts w:ascii="Arial" w:hAnsi="Arial"/>
           <w:lang w:val="en-US"/>
         </w:rPr>
-        <w:t xml:space="preserve">Borland® C++Builder™, Borland® Delphi™, Eclipse, </w:t>
-      </w:r>
-      <w:proofErr w:type="spellStart"/>
-      <w:r>
-        <w:rPr>
-          <w:rFonts w:ascii="Arial" w:hAnsi="Arial"/>
-          <w:lang w:val="en-US"/>
-        </w:rPr>
-        <w:t>GraphTalk</w:t>
-      </w:r>
-      <w:proofErr w:type="spellEnd"/>
-      <w:r>
-        <w:rPr>
-          <w:rFonts w:ascii="Arial" w:hAnsi="Arial"/>
-          <w:lang w:val="en-US"/>
-        </w:rPr>
-        <w:t xml:space="preserve">™ Developer, </w:t>
-      </w:r>
-      <w:proofErr w:type="spellStart"/>
-      <w:r>
-        <w:rPr>
-          <w:rFonts w:ascii="Arial" w:hAnsi="Arial"/>
-          <w:lang w:val="en-US"/>
-        </w:rPr>
-        <w:t>KDevelop</w:t>
-      </w:r>
-      <w:proofErr w:type="spellEnd"/>
-      <w:r>
-        <w:rPr>
-          <w:rFonts w:ascii="Arial" w:hAnsi="Arial"/>
-          <w:lang w:val="en-US"/>
-        </w:rPr>
-        <w:t>, Microsoft®</w:t>
-      </w:r>
-      <w:r>
-        <w:rPr>
-          <w:rFonts w:ascii="Arial" w:hAnsi="Arial"/>
-          <w:lang w:val="en-US"/>
-        </w:rPr>
-        <w:t xml:space="preserve"> </w:t>
-      </w:r>
-      <w:proofErr w:type="spellStart"/>
-      <w:r>
-        <w:rPr>
-          <w:rFonts w:ascii="Arial" w:hAnsi="Arial"/>
-          <w:lang w:val="en-US"/>
-        </w:rPr>
-        <w:t>VisualC</w:t>
-      </w:r>
-      <w:proofErr w:type="spellEnd"/>
-      <w:r>
-        <w:rPr>
-          <w:rFonts w:ascii="Arial" w:hAnsi="Arial"/>
-          <w:lang w:val="en-US"/>
-        </w:rPr>
-        <w:t xml:space="preserve">++®, Turbo® C/C++, Turbo® Pascal, </w:t>
-      </w:r>
-      <w:proofErr w:type="spellStart"/>
-      <w:r>
-        <w:rPr>
-          <w:rFonts w:ascii="Arial" w:hAnsi="Arial"/>
-          <w:lang w:val="en-US"/>
-        </w:rPr>
-        <w:t>Watcom</w:t>
-      </w:r>
-      <w:proofErr w:type="spellEnd"/>
-      <w:r>
-        <w:rPr>
-          <w:rFonts w:ascii="Arial" w:hAnsi="Arial"/>
-          <w:lang w:val="en-US"/>
-        </w:rPr>
-        <w:t>™ C/C++</w:t>
+        <w:t>Borland® C++Builder™, Borland® Delphi™, Eclipse, GraphTalk™ Developer, KDevelop, Microsoft® VisualC++®, Turbo® C/C++, Turbo® Pascal, Watcom™ C/C++</w:t>
       </w:r>
     </w:p>
     <w:p>
@@ -1920,17 +1752,8 @@
           <w:rFonts w:ascii="Arial" w:hAnsi="Arial"/>
           <w:lang w:val="en-US"/>
         </w:rPr>
-        <w:t xml:space="preserve">CVS, Subversion, Mercurial (Hg), </w:t>
-      </w:r>
-      <w:proofErr w:type="spellStart"/>
-      <w:r>
-        <w:rPr>
-          <w:rFonts w:ascii="Arial" w:hAnsi="Arial"/>
-          <w:lang w:val="en-US"/>
-        </w:rPr>
-        <w:t>Git</w:t>
-      </w:r>
-      <w:proofErr w:type="spellEnd"/>
+        <w:t>CVS, Subversion, Mercurial (Hg), Git</w:t>
+      </w:r>
     </w:p>
     <w:p>
       <w:pPr>
@@ -1944,31 +1767,13 @@
           <w:lang w:val="en-US"/>
         </w:rPr>
       </w:pPr>
-      <w:proofErr w:type="gramStart"/>
       <w:r>
         <w:rPr>
           <w:rFonts w:ascii="Arial" w:hAnsi="Arial"/>
           <w:lang w:val="en-US"/>
         </w:rPr>
-        <w:t>make</w:t>
-      </w:r>
-      <w:proofErr w:type="gramEnd"/>
-      <w:r>
-        <w:rPr>
-          <w:rFonts w:ascii="Arial" w:hAnsi="Arial"/>
-          <w:lang w:val="en-US"/>
-        </w:rPr>
-        <w:t xml:space="preserve">, </w:t>
-      </w:r>
-      <w:proofErr w:type="spellStart"/>
-      <w:r>
-        <w:rPr>
-          <w:rFonts w:ascii="Arial" w:hAnsi="Arial"/>
-          <w:lang w:val="en-US"/>
-        </w:rPr>
-        <w:t>CMake</w:t>
-      </w:r>
-      <w:proofErr w:type="spellEnd"/>
+        <w:t>make, CMake</w:t>
+      </w:r>
     </w:p>
     <w:p>
       <w:pPr>
@@ -2059,23 +1864,7 @@
           <w:rFonts w:ascii="Arial" w:hAnsi="Arial"/>
           <w:lang w:val="en-US"/>
         </w:rPr>
-        <w:t xml:space="preserve">Linux, </w:t>
-      </w:r>
-      <w:proofErr w:type="gramStart"/>
-      <w:r>
-        <w:rPr>
-          <w:rFonts w:ascii="Arial" w:hAnsi="Arial"/>
-          <w:lang w:val="en-US"/>
-        </w:rPr>
-        <w:t>Unix</w:t>
-      </w:r>
-      <w:proofErr w:type="gramEnd"/>
-      <w:r>
-        <w:rPr>
-          <w:rFonts w:ascii="Arial" w:hAnsi="Arial"/>
-          <w:lang w:val="en-US"/>
-        </w:rPr>
-        <w:t>, Windows, DOS</w:t>
+        <w:t>Linux, Unix, Windows, DOS</w:t>
       </w:r>
     </w:p>
     <w:p>
@@ -2092,16 +1881,8 @@
         <w:rPr>
           <w:lang w:val="en-US"/>
         </w:rPr>
-        <w:t>Virtualization</w:t>
-      </w:r>
-      <w:r>
-        <w:rPr>
-          <w:lang w:val="en-US"/>
-        </w:rPr>
-        <w:t xml:space="preserve"> Technology</w:t>
-      </w:r>
-      <w:bookmarkStart w:id="0" w:name="_GoBack"/>
-      <w:bookmarkEnd w:id="0"/>
+        <w:t>Virtualization Technology</w:t>
+      </w:r>
     </w:p>
     <w:p>
       <w:pPr>
@@ -2118,17 +1899,8 @@
           <w:rFonts w:ascii="Arial" w:hAnsi="Arial"/>
           <w:lang w:val="en-US"/>
         </w:rPr>
-        <w:t xml:space="preserve">VMware, </w:t>
-      </w:r>
-      <w:proofErr w:type="spellStart"/>
-      <w:r>
-        <w:rPr>
-          <w:rFonts w:ascii="Arial" w:hAnsi="Arial"/>
-          <w:lang w:val="en-US"/>
-        </w:rPr>
-        <w:t>qemu</w:t>
-      </w:r>
-      <w:proofErr w:type="spellEnd"/>
+        <w:t>VMware, qemu</w:t>
+      </w:r>
     </w:p>
     <w:p>
       <w:pPr>
@@ -2156,21 +1928,12 @@
         <w:spacing w:after="119"/>
       </w:pPr>
       <w:hyperlink r:id="rId15" w:anchor="_blank" w:history="1">
-        <w:proofErr w:type="spellStart"/>
         <w:r>
           <w:rPr>
             <w:rStyle w:val="a0"/>
             <w:lang w:val="en-US"/>
           </w:rPr>
-          <w:t>DeviceNet</w:t>
-        </w:r>
-        <w:proofErr w:type="spellEnd"/>
-        <w:r>
-          <w:rPr>
-            <w:rStyle w:val="a0"/>
-            <w:lang w:val="en-US"/>
-          </w:rPr>
-          <w:t>™</w:t>
+          <w:t>DeviceNet™</w:t>
         </w:r>
       </w:hyperlink>
       <w:r>
@@ -2236,14 +1999,7 @@
           <w:u w:val="single"/>
           <w:lang w:val="en-US"/>
         </w:rPr>
-        <w:t xml:space="preserve">Additional </w:t>
-      </w:r>
-      <w:r>
-        <w:rPr>
-          <w:u w:val="single"/>
-          <w:lang w:val="en-US"/>
-        </w:rPr>
-        <w:t>Qualifications</w:t>
+        <w:t>Additional Qualifications</w:t>
       </w:r>
       <w:r>
         <w:rPr>
@@ -2326,41 +2082,13 @@
                 <w:lang w:val="en-US"/>
               </w:rPr>
             </w:pPr>
-            <w:proofErr w:type="spellStart"/>
             <w:r>
               <w:rPr>
                 <w:rFonts w:ascii="Arial" w:hAnsi="Arial"/>
                 <w:b/>
                 <w:lang w:val="en-US"/>
               </w:rPr>
-              <w:t>GraphTalk</w:t>
-            </w:r>
-            <w:proofErr w:type="spellEnd"/>
-            <w:r>
-              <w:rPr>
-                <w:rFonts w:ascii="Arial" w:hAnsi="Arial"/>
-                <w:b/>
-                <w:lang w:val="en-US"/>
-              </w:rPr>
-              <w:t xml:space="preserve"> and </w:t>
-            </w:r>
-            <w:proofErr w:type="spellStart"/>
-            <w:r>
-              <w:rPr>
-                <w:rFonts w:ascii="Arial" w:hAnsi="Arial"/>
-                <w:b/>
-                <w:lang w:val="en-US"/>
-              </w:rPr>
-              <w:t>A.I.A</w:t>
-            </w:r>
-            <w:proofErr w:type="spellEnd"/>
-            <w:r>
-              <w:rPr>
-                <w:rFonts w:ascii="Arial" w:hAnsi="Arial"/>
-                <w:b/>
-                <w:lang w:val="en-US"/>
-              </w:rPr>
-              <w:t xml:space="preserve"> Developer</w:t>
+              <w:t>GraphTalk and A.I.A Developer</w:t>
             </w:r>
           </w:p>
         </w:tc>
@@ -2457,56 +2185,29 @@
               <w:t xml:space="preserve">The course prepares the students to work with </w:t>
             </w:r>
             <w:hyperlink r:id="rId17" w:anchor="_blank" w:history="1">
-              <w:proofErr w:type="spellStart"/>
               <w:r>
                 <w:rPr>
                   <w:rStyle w:val="a0"/>
                   <w:lang w:val="en-US"/>
                 </w:rPr>
-                <w:t>GraphTalk</w:t>
+                <w:t>GraphTalk Developer</w:t>
               </w:r>
-              <w:proofErr w:type="spellEnd"/>
+            </w:hyperlink>
+            <w:r>
+              <w:rPr>
+                <w:rFonts w:ascii="Arial" w:hAnsi="Arial"/>
+                <w:lang w:val="en-US"/>
+              </w:rPr>
+              <w:t xml:space="preserve"> and introduces them in developing </w:t>
+            </w:r>
+            <w:hyperlink r:id="rId18" w:anchor="_blank" w:history="1">
               <w:r>
                 <w:rPr>
                   <w:rStyle w:val="a0"/>
                   <w:lang w:val="en-US"/>
                 </w:rPr>
-                <w:t xml:space="preserve"> Developer</w:t>
+                <w:t>GraphTalk A.I.A</w:t>
               </w:r>
-            </w:hyperlink>
-            <w:r>
-              <w:rPr>
-                <w:rFonts w:ascii="Arial" w:hAnsi="Arial"/>
-                <w:lang w:val="en-US"/>
-              </w:rPr>
-              <w:t xml:space="preserve"> and introduces them in developing </w:t>
-            </w:r>
-            <w:hyperlink r:id="rId18" w:anchor="_blank" w:history="1">
-              <w:proofErr w:type="spellStart"/>
-              <w:r>
-                <w:rPr>
-                  <w:rStyle w:val="a0"/>
-                  <w:lang w:val="en-US"/>
-                </w:rPr>
-                <w:t>GraphTalk</w:t>
-              </w:r>
-              <w:proofErr w:type="spellEnd"/>
-              <w:r>
-                <w:rPr>
-                  <w:rStyle w:val="a0"/>
-                  <w:lang w:val="en-US"/>
-                </w:rPr>
-                <w:t xml:space="preserve"> </w:t>
-              </w:r>
-              <w:proofErr w:type="spellStart"/>
-              <w:r>
-                <w:rPr>
-                  <w:rStyle w:val="a0"/>
-                  <w:lang w:val="en-US"/>
-                </w:rPr>
-                <w:t>A.I.A</w:t>
-              </w:r>
-              <w:proofErr w:type="spellEnd"/>
             </w:hyperlink>
             <w:r>
               <w:rPr>
@@ -2567,19 +2268,13 @@
           <w:lang w:val="en-US"/>
         </w:rPr>
       </w:pPr>
-      <w:bookmarkStart w:id="1" w:name="Codix_DevM"/>
-      <w:bookmarkEnd w:id="1"/>
-      <w:r>
-        <w:rPr>
-          <w:lang w:val="en-US"/>
-        </w:rPr>
-        <w:t>October 2012 –</w:t>
-      </w:r>
-      <w:r>
-        <w:rPr>
-          <w:lang w:val="en-US"/>
-        </w:rPr>
-        <w:t xml:space="preserve"> Present</w:t>
+      <w:bookmarkStart w:id="0" w:name="Codix_DevM"/>
+      <w:bookmarkEnd w:id="0"/>
+      <w:r>
+        <w:rPr>
+          <w:lang w:val="en-US"/>
+        </w:rPr>
+        <w:t>October 2012 – Present</w:t>
       </w:r>
     </w:p>
     <w:tbl>
@@ -2845,14 +2540,7 @@
                 <w:rFonts w:ascii="Arial" w:hAnsi="Arial"/>
                 <w:lang w:val="en-US"/>
               </w:rPr>
-              <w:t xml:space="preserve">Management of development process in the company, definition of rules and </w:t>
-            </w:r>
-            <w:r>
-              <w:rPr>
-                <w:rFonts w:ascii="Arial" w:hAnsi="Arial"/>
-                <w:lang w:val="en-US"/>
-              </w:rPr>
-              <w:t>procedures, development of internal systems and tools to facilitate development process</w:t>
+              <w:t>Management of development process in the company, definition of rules and procedures, development of internal systems and tools to facilitate development process</w:t>
             </w:r>
           </w:p>
         </w:tc>
@@ -2868,14 +2556,14 @@
           <w:lang w:val="en-US"/>
         </w:rPr>
       </w:pPr>
-      <w:bookmarkStart w:id="2" w:name="Codix_TL"/>
+      <w:bookmarkStart w:id="1" w:name="Codix_TL"/>
       <w:r>
         <w:rPr>
           <w:lang w:val="en-US"/>
         </w:rPr>
         <w:t xml:space="preserve">January 2008 – </w:t>
       </w:r>
-      <w:bookmarkEnd w:id="2"/>
+      <w:bookmarkEnd w:id="1"/>
       <w:r>
         <w:rPr>
           <w:lang w:val="en-US"/>
@@ -3159,14 +2847,14 @@
           <w:lang w:val="en-US"/>
         </w:rPr>
       </w:pPr>
-      <w:bookmarkStart w:id="3" w:name="Codix_CSQL"/>
+      <w:bookmarkStart w:id="2" w:name="Codix_CSQL"/>
       <w:r>
         <w:rPr>
           <w:lang w:val="en-US"/>
         </w:rPr>
         <w:t xml:space="preserve">December 2006 – </w:t>
       </w:r>
-      <w:bookmarkEnd w:id="3"/>
+      <w:bookmarkEnd w:id="2"/>
       <w:r>
         <w:rPr>
           <w:lang w:val="en-US"/>
@@ -3435,7 +3123,6 @@
               </w:rPr>
               <w:t xml:space="preserve">Development of </w:t>
             </w:r>
-            <w:proofErr w:type="spellStart"/>
             <w:r>
               <w:rPr>
                 <w:rFonts w:ascii="Arial" w:hAnsi="Arial"/>
@@ -3450,15 +3137,7 @@
                 <w:rFonts w:ascii="Arial" w:hAnsi="Arial"/>
                 <w:lang w:val="en-US"/>
               </w:rPr>
-              <w:t>MX</w:t>
-            </w:r>
-            <w:proofErr w:type="spellEnd"/>
-            <w:r>
-              <w:rPr>
-                <w:rFonts w:ascii="Arial" w:hAnsi="Arial"/>
-                <w:lang w:val="en-US"/>
-              </w:rPr>
-              <w:t xml:space="preserve"> software in </w:t>
+              <w:t xml:space="preserve">MX software in </w:t>
             </w:r>
             <w:hyperlink r:id="rId22">
               <w:r>
@@ -3490,14 +3169,14 @@
           <w:lang w:val="en-US"/>
         </w:rPr>
       </w:pPr>
-      <w:bookmarkStart w:id="4" w:name="OBS1"/>
+      <w:bookmarkStart w:id="3" w:name="OBS1"/>
       <w:r>
         <w:rPr>
           <w:lang w:val="en-US"/>
         </w:rPr>
         <w:t>O</w:t>
       </w:r>
-      <w:bookmarkEnd w:id="4"/>
+      <w:bookmarkEnd w:id="3"/>
       <w:r>
         <w:rPr>
           <w:lang w:val="en-US"/>
@@ -3790,19 +3469,13 @@
           <w:lang w:val="en-US"/>
         </w:rPr>
       </w:pPr>
-      <w:bookmarkStart w:id="5" w:name="OBS"/>
-      <w:bookmarkEnd w:id="5"/>
-      <w:r>
-        <w:rPr>
-          <w:lang w:val="en-US"/>
-        </w:rPr>
-        <w:t xml:space="preserve">July </w:t>
-      </w:r>
-      <w:r>
-        <w:rPr>
-          <w:lang w:val="en-US"/>
-        </w:rPr>
-        <w:t>2003 – October 2005</w:t>
+      <w:bookmarkStart w:id="4" w:name="OBS"/>
+      <w:bookmarkEnd w:id="4"/>
+      <w:r>
+        <w:rPr>
+          <w:lang w:val="en-US"/>
+        </w:rPr>
+        <w:t>July 2003 – October 2005</w:t>
       </w:r>
     </w:p>
     <w:tbl>
@@ -4090,20 +3763,14 @@
           <w:lang w:val="en-US"/>
         </w:rPr>
       </w:pPr>
-      <w:bookmarkStart w:id="6" w:name="Xpeqt"/>
-      <w:r>
-        <w:rPr>
-          <w:lang w:val="en-US"/>
-        </w:rPr>
-        <w:t>May</w:t>
-      </w:r>
-      <w:r>
-        <w:rPr>
-          <w:lang w:val="en-US"/>
-        </w:rPr>
-        <w:t xml:space="preserve"> 2002 – </w:t>
-      </w:r>
-      <w:bookmarkEnd w:id="6"/>
+      <w:bookmarkStart w:id="5" w:name="Xpeqt"/>
+      <w:r>
+        <w:rPr>
+          <w:lang w:val="en-US"/>
+        </w:rPr>
+        <w:t xml:space="preserve">May 2002 – </w:t>
+      </w:r>
+      <w:bookmarkEnd w:id="5"/>
       <w:r>
         <w:rPr>
           <w:lang w:val="en-US"/>
@@ -4215,7 +3882,6 @@
               <w:snapToGrid w:val="0"/>
             </w:pPr>
             <w:hyperlink r:id="rId25" w:tgtFrame="_top">
-              <w:proofErr w:type="spellStart"/>
               <w:r>
                 <w:rPr>
                   <w:rStyle w:val="a0"/>
@@ -4223,7 +3889,6 @@
                 </w:rPr>
                 <w:t>Xpeqt</w:t>
               </w:r>
-              <w:proofErr w:type="spellEnd"/>
             </w:hyperlink>
           </w:p>
         </w:tc>
@@ -4377,31 +4042,15 @@
                 <w:lang w:val="en-US"/>
               </w:rPr>
               <w:lastRenderedPageBreak/>
-              <w:t>in</w:t>
-            </w:r>
-            <w:r>
-              <w:rPr>
-                <w:rFonts w:ascii="Arial" w:hAnsi="Arial"/>
-                <w:lang w:val="en-US"/>
-              </w:rPr>
-              <w:t xml:space="preserve">) to be integrated in software for machine control. The purpose of the module is to communicate with </w:t>
+              <w:t xml:space="preserve">in) to be integrated in software for machine control. The purpose of the module is to communicate with </w:t>
             </w:r>
             <w:hyperlink r:id="rId26" w:anchor="_blank" w:history="1">
-              <w:proofErr w:type="spellStart"/>
               <w:r>
                 <w:rPr>
                   <w:rStyle w:val="a0"/>
                   <w:lang w:val="en-US"/>
                 </w:rPr>
-                <w:t>DeviceNet</w:t>
-              </w:r>
-              <w:proofErr w:type="spellEnd"/>
-              <w:r>
-                <w:rPr>
-                  <w:rStyle w:val="a0"/>
-                  <w:lang w:val="en-US"/>
-                </w:rPr>
-                <w:t>™</w:t>
+                <w:t>DeviceNet™</w:t>
               </w:r>
             </w:hyperlink>
             <w:r>
@@ -4460,14 +4109,7 @@
                 <w:rFonts w:ascii="Arial" w:hAnsi="Arial"/>
                 <w:lang w:val="en-US"/>
               </w:rPr>
-              <w:t>Stuff cut down due to busine</w:t>
-            </w:r>
-            <w:r>
-              <w:rPr>
-                <w:rFonts w:ascii="Arial" w:hAnsi="Arial"/>
-                <w:lang w:val="en-US"/>
-              </w:rPr>
-              <w:t>ss stagnation.</w:t>
+              <w:t>Stuff cut down due to business stagnation.</w:t>
             </w:r>
           </w:p>
         </w:tc>
@@ -4483,14 +4125,14 @@
           <w:lang w:val="en-US"/>
         </w:rPr>
       </w:pPr>
-      <w:bookmarkStart w:id="7" w:name="BIT"/>
+      <w:bookmarkStart w:id="6" w:name="BIT"/>
       <w:r>
         <w:rPr>
           <w:lang w:val="en-US"/>
         </w:rPr>
         <w:t xml:space="preserve">September 2001 – </w:t>
       </w:r>
-      <w:bookmarkEnd w:id="7"/>
+      <w:bookmarkEnd w:id="6"/>
       <w:r>
         <w:rPr>
           <w:lang w:val="en-US"/>
@@ -4767,14 +4409,7 @@
                 <w:rFonts w:ascii="Arial" w:hAnsi="Arial"/>
                 <w:lang w:val="en-US"/>
               </w:rPr>
-              <w:t xml:space="preserve">Technical support of </w:t>
-            </w:r>
-            <w:r>
-              <w:rPr>
-                <w:rFonts w:ascii="Arial" w:hAnsi="Arial"/>
-                <w:lang w:val="en-US"/>
-              </w:rPr>
-              <w:t>the company's clients and writing of Perl scripts for the company's servers.</w:t>
+              <w:t>Technical support of the company's clients and writing of Perl scripts for the company's servers.</w:t>
             </w:r>
           </w:p>
         </w:tc>
@@ -4817,7 +4452,7 @@
           <w:lang w:val="en-US"/>
         </w:rPr>
       </w:pPr>
-      <w:bookmarkStart w:id="8" w:name="EP-12"/>
+      <w:bookmarkStart w:id="7" w:name="EP-12"/>
       <w:r>
         <w:rPr>
           <w:lang w:val="en-US"/>
@@ -4881,25 +4516,7 @@
                 <w:rFonts w:ascii="Arial" w:hAnsi="Arial"/>
                 <w:lang w:val="en-US"/>
               </w:rPr>
-              <w:t>System for Management of Modifications, Patches and Installations (</w:t>
-            </w:r>
-            <w:proofErr w:type="spellStart"/>
-            <w:r>
-              <w:rPr>
-                <w:rStyle w:val="a4"/>
-                <w:rFonts w:ascii="Arial" w:hAnsi="Arial"/>
-                <w:lang w:val="en-US"/>
-              </w:rPr>
-              <w:t>MMPI</w:t>
-            </w:r>
-            <w:proofErr w:type="spellEnd"/>
-            <w:r>
-              <w:rPr>
-                <w:rStyle w:val="a4"/>
-                <w:rFonts w:ascii="Arial" w:hAnsi="Arial"/>
-                <w:lang w:val="en-US"/>
-              </w:rPr>
-              <w:t>)</w:t>
+              <w:t>System for Management of Modifications, Patches and Installations (MMPI)</w:t>
             </w:r>
           </w:p>
         </w:tc>
@@ -4944,21 +4561,12 @@
                 <w:lang w:val="en-US"/>
               </w:rPr>
             </w:pPr>
-            <w:proofErr w:type="spellStart"/>
-            <w:r>
-              <w:rPr>
-                <w:rFonts w:ascii="Arial" w:hAnsi="Arial"/>
-                <w:lang w:val="en-US"/>
-              </w:rPr>
-              <w:t>MMPI</w:t>
-            </w:r>
-            <w:proofErr w:type="spellEnd"/>
-            <w:r>
-              <w:rPr>
-                <w:rFonts w:ascii="Arial" w:hAnsi="Arial"/>
-                <w:lang w:val="en-US"/>
-              </w:rPr>
-              <w:t xml:space="preserve"> aims to centralize and streamline the development and delivery processes in the company by providing common environment where developers, software configuration specialists and project managers/coordinators could collaborate together.</w:t>
+            <w:r>
+              <w:rPr>
+                <w:rFonts w:ascii="Arial" w:hAnsi="Arial"/>
+                <w:lang w:val="en-US"/>
+              </w:rPr>
+              <w:t>MMPI aims to centralize and streamline the development and delivery processes in the company by providing common environment where developers, software configuration specialists and project managers/coordinators could collaborate together.</w:t>
             </w:r>
           </w:p>
         </w:tc>
@@ -5008,14 +4616,7 @@
                 <w:rFonts w:ascii="Arial" w:hAnsi="Arial"/>
                 <w:lang w:val="en-US"/>
               </w:rPr>
-              <w:t>4 years a</w:t>
-            </w:r>
-            <w:r>
-              <w:rPr>
-                <w:rFonts w:ascii="Arial" w:hAnsi="Arial"/>
-                <w:lang w:val="en-US"/>
-              </w:rPr>
-              <w:t>nd 3 months</w:t>
+              <w:t>4 years and 3 months</w:t>
             </w:r>
           </w:p>
         </w:tc>
@@ -5260,7 +4861,6 @@
               </w:rPr>
               <w:t xml:space="preserve">CODIX is the software company behind </w:t>
             </w:r>
-            <w:proofErr w:type="spellStart"/>
             <w:r>
               <w:rPr>
                 <w:rFonts w:ascii="Arial" w:hAnsi="Arial"/>
@@ -5275,15 +4875,7 @@
                 <w:rFonts w:ascii="Arial" w:hAnsi="Arial"/>
                 <w:lang w:val="en-US"/>
               </w:rPr>
-              <w:t>MX</w:t>
-            </w:r>
-            <w:proofErr w:type="spellEnd"/>
-            <w:r>
-              <w:rPr>
-                <w:rFonts w:ascii="Arial" w:hAnsi="Arial"/>
-                <w:lang w:val="en-US"/>
-              </w:rPr>
-              <w:t xml:space="preserve"> – the event-driven enterprise management system, which is the leading software in industries such as Debt Collection, Commercial Finance, Factoring, Asset-Based Lending and Trade Finance.</w:t>
+              <w:t>MX – the event-driven enterprise management system, which is the leading software in industries such as Debt Collection, Commercial Finance, Factoring, Asset-Based Lending and Trade Finance.</w:t>
             </w:r>
           </w:p>
         </w:tc>
@@ -5305,7 +4897,7 @@
         </w:rPr>
         <w:t xml:space="preserve">June 2002 – </w:t>
       </w:r>
-      <w:bookmarkEnd w:id="8"/>
+      <w:bookmarkEnd w:id="7"/>
       <w:r>
         <w:rPr>
           <w:lang w:val="en-US"/>
@@ -5422,39 +5014,7 @@
                 <w:rFonts w:ascii="Arial" w:hAnsi="Arial"/>
                 <w:lang w:val="en-US"/>
               </w:rPr>
-              <w:t xml:space="preserve">EP-12 is </w:t>
-            </w:r>
-            <w:proofErr w:type="spellStart"/>
-            <w:r>
-              <w:rPr>
-                <w:rFonts w:ascii="Arial" w:hAnsi="Arial"/>
-                <w:lang w:val="en-US"/>
-              </w:rPr>
-              <w:t>Ellipsometric</w:t>
-            </w:r>
-            <w:proofErr w:type="spellEnd"/>
-            <w:r>
-              <w:rPr>
-                <w:rFonts w:ascii="Arial" w:hAnsi="Arial"/>
-                <w:lang w:val="en-US"/>
-              </w:rPr>
-              <w:t xml:space="preserve"> </w:t>
-            </w:r>
-            <w:proofErr w:type="spellStart"/>
-            <w:r>
-              <w:rPr>
-                <w:rFonts w:ascii="Arial" w:hAnsi="Arial"/>
-                <w:lang w:val="en-US"/>
-              </w:rPr>
-              <w:t>Porosimeter</w:t>
-            </w:r>
-            <w:proofErr w:type="spellEnd"/>
-            <w:r>
-              <w:rPr>
-                <w:rFonts w:ascii="Arial" w:hAnsi="Arial"/>
-                <w:lang w:val="en-US"/>
-              </w:rPr>
-              <w:t xml:space="preserve"> and has the capability of measuring 200 and 300 mm wafers.</w:t>
+              <w:t>EP-12 is Ellipsometric Porosimeter and has the capability of measuring 200 and 300 mm wafers.</w:t>
             </w:r>
           </w:p>
         </w:tc>
@@ -5546,55 +5106,28 @@
               <w:snapToGrid w:val="0"/>
             </w:pPr>
             <w:hyperlink r:id="rId29" w:anchor="_blank" w:history="1">
-              <w:proofErr w:type="spellStart"/>
               <w:r>
                 <w:rPr>
                   <w:rStyle w:val="a0"/>
                   <w:lang w:val="en-US"/>
                 </w:rPr>
-                <w:t>Ellipsometric</w:t>
+                <w:t>Ellipsometric Porosimetry</w:t>
               </w:r>
-              <w:proofErr w:type="spellEnd"/>
+            </w:hyperlink>
+            <w:r>
+              <w:rPr>
+                <w:rFonts w:ascii="Arial" w:hAnsi="Arial"/>
+                <w:lang w:val="en-US"/>
+              </w:rPr>
+              <w:t xml:space="preserve">, </w:t>
+            </w:r>
+            <w:hyperlink r:id="rId30" w:anchor="_blank" w:history="1">
               <w:r>
                 <w:rPr>
                   <w:rStyle w:val="a0"/>
                   <w:lang w:val="en-US"/>
                 </w:rPr>
-                <w:t xml:space="preserve"> </w:t>
-              </w:r>
-              <w:proofErr w:type="spellStart"/>
-              <w:r>
-                <w:rPr>
-                  <w:rStyle w:val="a0"/>
-                  <w:lang w:val="en-US"/>
-                </w:rPr>
-                <w:t>Porosimetry</w:t>
-              </w:r>
-              <w:proofErr w:type="spellEnd"/>
-            </w:hyperlink>
-            <w:r>
-              <w:rPr>
-                <w:rFonts w:ascii="Arial" w:hAnsi="Arial"/>
-                <w:lang w:val="en-US"/>
-              </w:rPr>
-              <w:t xml:space="preserve">, </w:t>
-            </w:r>
-            <w:hyperlink r:id="rId30" w:anchor="_blank" w:history="1">
-              <w:proofErr w:type="spellStart"/>
-              <w:r>
-                <w:rPr>
-                  <w:rStyle w:val="a0"/>
-                  <w:lang w:val="en-US"/>
-                </w:rPr>
-                <w:t>DeviceNet</w:t>
-              </w:r>
-              <w:proofErr w:type="spellEnd"/>
-              <w:r>
-                <w:rPr>
-                  <w:rStyle w:val="a0"/>
-                  <w:lang w:val="en-US"/>
-                </w:rPr>
-                <w:t>™</w:t>
+                <w:t>DeviceNet™</w:t>
               </w:r>
             </w:hyperlink>
             <w:r>
@@ -5678,14 +5211,7 @@
                 <w:rFonts w:ascii="Arial" w:hAnsi="Arial"/>
                 <w:lang w:val="en-US"/>
               </w:rPr>
-              <w:t>Team s</w:t>
-            </w:r>
-            <w:r>
-              <w:rPr>
-                <w:rFonts w:ascii="Arial" w:hAnsi="Arial"/>
-                <w:lang w:val="en-US"/>
-              </w:rPr>
-              <w:t>ize:</w:t>
+              <w:t>Team size:</w:t>
             </w:r>
           </w:p>
         </w:tc>
@@ -5751,7 +5277,6 @@
               <w:snapToGrid w:val="0"/>
             </w:pPr>
             <w:hyperlink w:anchor="Xpeqt" w:tgtFrame="_top">
-              <w:proofErr w:type="spellStart"/>
               <w:r>
                 <w:rPr>
                   <w:rStyle w:val="a0"/>
@@ -5759,7 +5284,6 @@
                 </w:rPr>
                 <w:t>Xpeqt</w:t>
               </w:r>
-              <w:proofErr w:type="spellEnd"/>
             </w:hyperlink>
           </w:p>
         </w:tc>
@@ -5809,14 +5333,7 @@
                 <w:rFonts w:ascii="Arial" w:hAnsi="Arial"/>
                 <w:lang w:val="en-US"/>
               </w:rPr>
-              <w:t>The company is a manufacturer of a broad line of testing, handling, characterization and diagnostics equipment for the microelectronics and electro</w:t>
-            </w:r>
-            <w:r>
-              <w:rPr>
-                <w:rFonts w:ascii="Arial" w:hAnsi="Arial"/>
-                <w:lang w:val="en-US"/>
-              </w:rPr>
-              <w:t>nics industry.</w:t>
+              <w:t>The company is a manufacturer of a broad line of testing, handling, characterization and diagnostics equipment for the microelectronics and electronics industry.</w:t>
             </w:r>
           </w:p>
         </w:tc>
@@ -5836,7 +5353,19 @@
         <w:rPr>
           <w:lang w:val="en-US"/>
         </w:rPr>
-        <w:t>March 2006 – Present</w:t>
+        <w:t>March 200</w:t>
+      </w:r>
+      <w:r>
+        <w:rPr>
+          <w:lang w:val="en-US"/>
+        </w:rPr>
+        <w:t>5</w:t>
+      </w:r>
+      <w:r>
+        <w:rPr>
+          <w:lang w:val="en-US"/>
+        </w:rPr>
+        <w:t xml:space="preserve"> – Present</w:t>
       </w:r>
     </w:p>
     <w:tbl>
@@ -5894,7 +5423,6 @@
               </w:rPr>
             </w:pPr>
             <w:hyperlink r:id="rId31">
-              <w:proofErr w:type="spellStart"/>
               <w:r>
                 <w:rPr>
                   <w:rStyle w:val="a0"/>
@@ -5905,7 +5433,6 @@
                 </w:rPr>
                 <w:t>SlackPack</w:t>
               </w:r>
-              <w:proofErr w:type="spellEnd"/>
             </w:hyperlink>
           </w:p>
         </w:tc>
@@ -6020,14 +5547,21 @@
                 <w:rFonts w:ascii="Arial" w:hAnsi="Arial"/>
                 <w:lang w:val="en-US"/>
               </w:rPr>
-              <w:t xml:space="preserve">11 years and </w:t>
-            </w:r>
-            <w:r>
-              <w:rPr>
-                <w:rFonts w:ascii="Arial" w:hAnsi="Arial"/>
-                <w:lang w:val="en-US"/>
-              </w:rPr>
-              <w:t>continuing</w:t>
+              <w:t xml:space="preserve">More than </w:t>
+            </w:r>
+            <w:r>
+              <w:rPr>
+                <w:rFonts w:ascii="Arial" w:hAnsi="Arial"/>
+                <w:lang w:val="en-US"/>
+              </w:rPr>
+              <w:t>13</w:t>
+            </w:r>
+            <w:r>
+              <w:rPr>
+                <w:rFonts w:ascii="Arial" w:hAnsi="Arial"/>
+                <w:lang w:val="en-US"/>
+              </w:rPr>
+              <w:t xml:space="preserve"> years</w:t>
             </w:r>
           </w:p>
         </w:tc>
@@ -6073,33 +5607,17 @@
                 <w:rFonts w:ascii="Arial" w:hAnsi="Arial"/>
                 <w:lang w:val="en-US"/>
               </w:rPr>
-              <w:t xml:space="preserve">Perl, MySQL, (X)HTML, </w:t>
-            </w:r>
-            <w:proofErr w:type="spellStart"/>
-            <w:r>
-              <w:rPr>
-                <w:rFonts w:ascii="Arial" w:hAnsi="Arial"/>
-                <w:lang w:val="en-US"/>
-              </w:rPr>
-              <w:t>CSS</w:t>
-            </w:r>
-            <w:proofErr w:type="spellEnd"/>
-            <w:r>
-              <w:rPr>
-                <w:rFonts w:ascii="Arial" w:hAnsi="Arial"/>
-                <w:lang w:val="en-US"/>
-              </w:rPr>
-              <w:t xml:space="preserve">, Shell scripting, VMware, </w:t>
-            </w:r>
-            <w:proofErr w:type="spellStart"/>
-            <w:r>
-              <w:rPr>
-                <w:rFonts w:ascii="Arial" w:hAnsi="Arial"/>
-                <w:lang w:val="en-US"/>
-              </w:rPr>
-              <w:t>qemu</w:t>
-            </w:r>
-            <w:proofErr w:type="spellEnd"/>
+              <w:t>Perl, MySQL, (X)HT</w:t>
+            </w:r>
+            <w:bookmarkStart w:id="8" w:name="_GoBack"/>
+            <w:bookmarkEnd w:id="8"/>
+            <w:r>
+              <w:rPr>
+                <w:rFonts w:ascii="Arial" w:hAnsi="Arial"/>
+                <w:lang w:val="en-US"/>
+              </w:rPr>
+              <w:t>ML, CSS, Shell scripting, VMware, qemu</w:t>
+            </w:r>
           </w:p>
         </w:tc>
       </w:tr>
@@ -6363,7 +5881,6 @@
         <w:t xml:space="preserve">From </w:t>
       </w:r>
       <w:hyperlink w:anchor="Xpeqt" w:tgtFrame="_top">
-        <w:proofErr w:type="spellStart"/>
         <w:r>
           <w:rPr>
             <w:rStyle w:val="a0"/>
@@ -6371,7 +5888,6 @@
           </w:rPr>
           <w:t>Xpeqt</w:t>
         </w:r>
-        <w:proofErr w:type="spellEnd"/>
       </w:hyperlink>
       <w:r>
         <w:rPr>
@@ -6491,7 +6007,7 @@
         <w:rPr>
           <w:noProof/>
         </w:rPr>
-        <w:t>2018-03-27</w:t>
+        <w:t>2018-06-07</w:t>
       </w:r>
       <w:r>
         <w:fldChar w:fldCharType="end"/>
@@ -6587,7 +6103,7 @@
       <w:rPr>
         <w:noProof/>
       </w:rPr>
-      <w:t>2</w:t>
+      <w:t>4</w:t>
     </w:r>
     <w:r>
       <w:fldChar w:fldCharType="end"/>
@@ -6696,15 +6212,7 @@
       <w:pStyle w:val="Header"/>
     </w:pPr>
     <w:r>
-      <w:t xml:space="preserve">Georgi D. </w:t>
-    </w:r>
-    <w:proofErr w:type="spellStart"/>
-    <w:r>
-      <w:t>Sotirov's</w:t>
-    </w:r>
-    <w:proofErr w:type="spellEnd"/>
-    <w:r>
-      <w:t xml:space="preserve"> Curriculum Vitae</w:t>
+      <w:t>Georgi D. Sotirov's Curriculum Vitae</w:t>
     </w:r>
   </w:p>
 </w:hdr>

</xml_diff>